<commit_message>
aggiunta punti 4, 5, 6, 7 del Project Plan
</commit_message>
<xml_diff>
--- a/IngSW/Documentazione/Project Plan V1.0.docx
+++ b/IngSW/Documentazione/Project Plan V1.0.docx
@@ -442,7 +442,7 @@
                 <w:sz w:val="28"/>
                 <w:szCs w:val="28"/>
               </w:rPr>
-              <w:t>3</w:t>
+              <w:t>2</w:t>
             </w:r>
             <w:r>
               <w:rPr>
@@ -550,7 +550,7 @@
                 <w:sz w:val="28"/>
                 <w:szCs w:val="28"/>
               </w:rPr>
-              <w:t>3</w:t>
+              <w:t>2</w:t>
             </w:r>
             <w:r>
               <w:rPr>
@@ -658,7 +658,7 @@
                 <w:sz w:val="28"/>
                 <w:szCs w:val="28"/>
               </w:rPr>
-              <w:t>3</w:t>
+              <w:t>2</w:t>
             </w:r>
             <w:r>
               <w:rPr>
@@ -766,7 +766,7 @@
                 <w:sz w:val="28"/>
                 <w:szCs w:val="28"/>
               </w:rPr>
-              <w:t>3</w:t>
+              <w:t>2</w:t>
             </w:r>
             <w:r>
               <w:rPr>
@@ -874,7 +874,7 @@
                 <w:sz w:val="28"/>
                 <w:szCs w:val="28"/>
               </w:rPr>
-              <w:t>3</w:t>
+              <w:t>2</w:t>
             </w:r>
             <w:r>
               <w:rPr>
@@ -982,7 +982,7 @@
                 <w:sz w:val="28"/>
                 <w:szCs w:val="28"/>
               </w:rPr>
-              <w:t>3</w:t>
+              <w:t>2</w:t>
             </w:r>
             <w:r>
               <w:rPr>
@@ -1090,7 +1090,7 @@
                 <w:sz w:val="28"/>
                 <w:szCs w:val="28"/>
               </w:rPr>
-              <w:t>3</w:t>
+              <w:t>2</w:t>
             </w:r>
             <w:r>
               <w:rPr>
@@ -1198,7 +1198,7 @@
                 <w:sz w:val="28"/>
                 <w:szCs w:val="28"/>
               </w:rPr>
-              <w:t>3</w:t>
+              <w:t>2</w:t>
             </w:r>
             <w:r>
               <w:rPr>
@@ -1306,7 +1306,7 @@
                 <w:sz w:val="28"/>
                 <w:szCs w:val="28"/>
               </w:rPr>
-              <w:t>3</w:t>
+              <w:t>2</w:t>
             </w:r>
             <w:r>
               <w:rPr>
@@ -1414,7 +1414,7 @@
                 <w:sz w:val="28"/>
                 <w:szCs w:val="28"/>
               </w:rPr>
-              <w:t>3</w:t>
+              <w:t>2</w:t>
             </w:r>
             <w:r>
               <w:rPr>
@@ -1522,7 +1522,7 @@
                 <w:sz w:val="28"/>
                 <w:szCs w:val="28"/>
               </w:rPr>
-              <w:t>3</w:t>
+              <w:t>2</w:t>
             </w:r>
             <w:r>
               <w:rPr>
@@ -1630,7 +1630,7 @@
                 <w:sz w:val="28"/>
                 <w:szCs w:val="28"/>
               </w:rPr>
-              <w:t>3</w:t>
+              <w:t>2</w:t>
             </w:r>
             <w:r>
               <w:rPr>
@@ -1669,7 +1669,6 @@
       </w:pPr>
       <w:bookmarkStart w:id="0" w:name="_Toc181629583"/>
       <w:r>
-        <w:lastRenderedPageBreak/>
         <w:t>Introduzione</w:t>
       </w:r>
       <w:bookmarkEnd w:id="0"/>
@@ -2179,6 +2178,65 @@
       <w:bookmarkEnd w:id="3"/>
     </w:p>
     <w:p>
+      <w:r>
+        <w:t>La scrittura della documentazione è un’attività che si svolge dividendola in parti uguali e assegnandole a ciascun sviluppatore del team; una volta conclusa la fase di scrittura viene fatta una revisione completa da parte di tutti i membri in modo da segnalare eventuali errori o imprecisioni.</w:t>
+      </w:r>
+      <w:r>
+        <w:br/>
+        <w:t>Inoltre la documentazione viene aggiornata ogni qual volta vi sia un cambiamento, segnando anche la creazione di un’eventuale nuova versione, in modo tale che tutto rimanga tracciato e in caso di errori sarà sempre possibile tornare a versioni precedenti.</w:t>
+      </w:r>
+    </w:p>
+    <w:p>
+      <w:pPr>
+        <w:rPr>
+          <w:rFonts w:ascii="Helvetica" w:hAnsi="Helvetica" w:cs="Helvetica"/>
+          <w:sz w:val="24"/>
+          <w:szCs w:val="24"/>
+        </w:rPr>
+      </w:pPr>
+      <w:r>
+        <w:t xml:space="preserve">In particolare, il rapporto tra la fase del modello e del design sarà governato dal </w:t>
+      </w:r>
+      <w:r>
+        <w:rPr>
+          <w:rFonts w:cs="Helvetica"/>
+          <w:b/>
+          <w:bCs/>
+        </w:rPr>
+        <w:t xml:space="preserve">Model </w:t>
+      </w:r>
+      <w:proofErr w:type="spellStart"/>
+      <w:r>
+        <w:rPr>
+          <w:rFonts w:cs="Helvetica"/>
+          <w:b/>
+          <w:bCs/>
+        </w:rPr>
+        <w:t>Driven</w:t>
+      </w:r>
+      <w:proofErr w:type="spellEnd"/>
+      <w:r>
+        <w:rPr>
+          <w:rFonts w:cs="Helvetica"/>
+          <w:b/>
+          <w:bCs/>
+        </w:rPr>
+        <w:t xml:space="preserve"> Architecture (MDA)</w:t>
+      </w:r>
+      <w:r>
+        <w:rPr>
+          <w:rFonts w:cs="Helvetica"/>
+        </w:rPr>
+        <w:t>: di solito negli approcci tradizionali in cui si fa un modello durante la fase di requisiti e di design e questa si traduce in codice, qualsiasi evoluzione viene fatta cambiando il codice, non il modello, ma così facendo il modello diventa presto obsoleto. MDA invece pensa ad aggiornare di volta in volta il modello e da questo si arriva al codice. Di conseguenza la manutenzione va fatta prima sul modello.</w:t>
+      </w:r>
+    </w:p>
+    <w:p>
+      <w:r>
+        <w:t>Il progetto seguirà le convenzioni per la programmazione Java come definite da Oracle.</w:t>
+      </w:r>
+    </w:p>
+    <w:p/>
+    <w:p>
       <w:pPr>
         <w:pStyle w:val="Titolo2"/>
         <w:numPr>
@@ -2197,6 +2255,507 @@
       <w:bookmarkEnd w:id="4"/>
     </w:p>
     <w:p>
+      <w:r>
+        <w:t>Le attività di gestione del progetto sono guidate da obiettivi specifici e priorità stabilite per garantire il rispetto dei requisiti, dei tempi e dei costi pianificati.</w:t>
+      </w:r>
+    </w:p>
+    <w:p>
+      <w:r>
+        <w:rPr>
+          <w:bCs/>
+        </w:rPr>
+        <w:t xml:space="preserve">In primis bisogna gestire il </w:t>
+      </w:r>
+      <w:r>
+        <w:rPr>
+          <w:b/>
+          <w:bCs/>
+        </w:rPr>
+        <w:t>m</w:t>
+      </w:r>
+      <w:r>
+        <w:rPr>
+          <w:b/>
+          <w:bCs/>
+        </w:rPr>
+        <w:t>onitoraggio e reporting</w:t>
+      </w:r>
+      <w:r>
+        <w:t xml:space="preserve">, </w:t>
+      </w:r>
+      <w:proofErr w:type="gramStart"/>
+      <w:r>
+        <w:t>il team</w:t>
+      </w:r>
+      <w:proofErr w:type="gramEnd"/>
+      <w:r>
+        <w:t xml:space="preserve"> impegna a presentare relazioni periodiche sullo stato di avanzamento del progetto. Questi rapporti, redatti</w:t>
+      </w:r>
+      <w:r>
+        <w:t xml:space="preserve"> tendenzialmente</w:t>
+      </w:r>
+      <w:r>
+        <w:t xml:space="preserve"> alla fine di ogni Sprint, forniranno un quadro comple</w:t>
+      </w:r>
+      <w:r>
+        <w:t>ssivo</w:t>
+      </w:r>
+      <w:r>
+        <w:t xml:space="preserve"> dei progressi, delle sfide incontrate e dei risultati raggiunti rispetto agli obiettivi prefissati. La </w:t>
+      </w:r>
+      <w:r>
+        <w:t xml:space="preserve">presenza regolare </w:t>
+      </w:r>
+      <w:r>
+        <w:t xml:space="preserve">di questi report permetterà </w:t>
+      </w:r>
+      <w:proofErr w:type="gramStart"/>
+      <w:r>
+        <w:t>al team</w:t>
+      </w:r>
+      <w:proofErr w:type="gramEnd"/>
+      <w:r>
+        <w:t xml:space="preserve"> di tenere sotto controllo eventuali ritardi o scostamenti rispetto al piano originale, facilitando interventi correttivi </w:t>
+      </w:r>
+      <w:r>
+        <w:t>e tempestivi</w:t>
+      </w:r>
+      <w:r>
+        <w:t>.</w:t>
+      </w:r>
+    </w:p>
+    <w:p>
+      <w:r>
+        <w:t xml:space="preserve">Un’altra attività molto importante è il </w:t>
+      </w:r>
+      <w:r>
+        <w:rPr>
+          <w:b/>
+          <w:bCs/>
+        </w:rPr>
+        <w:t>b</w:t>
+      </w:r>
+      <w:r>
+        <w:rPr>
+          <w:b/>
+          <w:bCs/>
+        </w:rPr>
+        <w:t>ilanciamento dei requisiti</w:t>
+      </w:r>
+      <w:r>
+        <w:t xml:space="preserve">: </w:t>
+      </w:r>
+      <w:r>
+        <w:t>d</w:t>
+      </w:r>
+      <w:r>
+        <w:t xml:space="preserve">urante lo sviluppo, sarà necessario bilanciare i requisiti funzionali e non funzionali del sistema. Ciò comporta la gestione delle priorità assegnate a ciascun requisito, in base al modello </w:t>
+      </w:r>
+      <w:proofErr w:type="spellStart"/>
+      <w:r>
+        <w:t>MoSCoW</w:t>
+      </w:r>
+      <w:proofErr w:type="spellEnd"/>
+      <w:r>
+        <w:t xml:space="preserve">, </w:t>
+      </w:r>
+      <w:r>
+        <w:t>e la verifica continua che le funzionalità chiave siano sviluppate e testate secondo le aspettative degli utenti. Eventuali modifiche ai requisiti saranno valutate e inserite nei successivi Sprint solo se coerenti con gli obiettivi e le risorse disponibili.</w:t>
+      </w:r>
+      <w:r>
+        <w:t xml:space="preserve"> Di seguito viene approfondito il modello </w:t>
+      </w:r>
+      <w:proofErr w:type="spellStart"/>
+      <w:r>
+        <w:rPr>
+          <w:b/>
+        </w:rPr>
+        <w:t>MoSCoW</w:t>
+      </w:r>
+      <w:proofErr w:type="spellEnd"/>
+      <w:r>
+        <w:t>:</w:t>
+      </w:r>
+    </w:p>
+    <w:p>
+      <w:pPr>
+        <w:pStyle w:val="Paragrafoelenco"/>
+        <w:numPr>
+          <w:ilvl w:val="0"/>
+          <w:numId w:val="6"/>
+        </w:numPr>
+      </w:pPr>
+      <w:r>
+        <w:rPr>
+          <w:rFonts w:cs="Helvetica"/>
+          <w:b/>
+        </w:rPr>
+        <w:t xml:space="preserve">Must </w:t>
+      </w:r>
+      <w:proofErr w:type="spellStart"/>
+      <w:r>
+        <w:rPr>
+          <w:rFonts w:cs="Helvetica"/>
+          <w:b/>
+        </w:rPr>
+        <w:t>haves</w:t>
+      </w:r>
+      <w:proofErr w:type="spellEnd"/>
+      <w:r>
+        <w:rPr>
+          <w:rFonts w:cs="Helvetica"/>
+          <w:bCs/>
+        </w:rPr>
+        <w:t>: requisiti prioritari, si devono realizzare per rendere il sistema accettabile.</w:t>
+      </w:r>
+    </w:p>
+    <w:p>
+      <w:pPr>
+        <w:pStyle w:val="Paragrafoelenco"/>
+        <w:numPr>
+          <w:ilvl w:val="0"/>
+          <w:numId w:val="6"/>
+        </w:numPr>
+      </w:pPr>
+      <w:proofErr w:type="spellStart"/>
+      <w:r>
+        <w:rPr>
+          <w:rFonts w:cs="Helvetica"/>
+          <w:b/>
+        </w:rPr>
+        <w:t>Should</w:t>
+      </w:r>
+      <w:proofErr w:type="spellEnd"/>
+      <w:r>
+        <w:rPr>
+          <w:rFonts w:cs="Helvetica"/>
+          <w:b/>
+        </w:rPr>
+        <w:t xml:space="preserve"> </w:t>
+      </w:r>
+      <w:proofErr w:type="spellStart"/>
+      <w:r>
+        <w:rPr>
+          <w:rFonts w:cs="Helvetica"/>
+          <w:b/>
+        </w:rPr>
+        <w:t>haves</w:t>
+      </w:r>
+      <w:proofErr w:type="spellEnd"/>
+      <w:r>
+        <w:rPr>
+          <w:rFonts w:cs="Helvetica"/>
+          <w:bCs/>
+        </w:rPr>
+        <w:t>: requisiti non obbligatori, ma altamente desiderabili.</w:t>
+      </w:r>
+    </w:p>
+    <w:p>
+      <w:pPr>
+        <w:pStyle w:val="Paragrafoelenco"/>
+        <w:numPr>
+          <w:ilvl w:val="0"/>
+          <w:numId w:val="6"/>
+        </w:numPr>
+      </w:pPr>
+      <w:proofErr w:type="spellStart"/>
+      <w:r>
+        <w:rPr>
+          <w:rFonts w:cs="Helvetica"/>
+          <w:b/>
+        </w:rPr>
+        <w:t>Could</w:t>
+      </w:r>
+      <w:proofErr w:type="spellEnd"/>
+      <w:r>
+        <w:rPr>
+          <w:rFonts w:cs="Helvetica"/>
+          <w:b/>
+        </w:rPr>
+        <w:t xml:space="preserve"> </w:t>
+      </w:r>
+      <w:proofErr w:type="spellStart"/>
+      <w:r>
+        <w:rPr>
+          <w:rFonts w:cs="Helvetica"/>
+          <w:b/>
+        </w:rPr>
+        <w:t>haves</w:t>
+      </w:r>
+      <w:proofErr w:type="spellEnd"/>
+      <w:r>
+        <w:rPr>
+          <w:rFonts w:cs="Helvetica"/>
+          <w:bCs/>
+        </w:rPr>
+        <w:t xml:space="preserve">: </w:t>
+      </w:r>
+      <w:r>
+        <w:rPr>
+          <w:rFonts w:cs="Helvetica"/>
+          <w:bCs/>
+        </w:rPr>
+        <w:t xml:space="preserve">requisiti che, </w:t>
+      </w:r>
+      <w:r>
+        <w:rPr>
+          <w:rFonts w:cs="Helvetica"/>
+          <w:bCs/>
+        </w:rPr>
+        <w:t>se il tempo lo consente</w:t>
+      </w:r>
+      <w:r>
+        <w:rPr>
+          <w:rFonts w:cs="Helvetica"/>
+          <w:bCs/>
+        </w:rPr>
+        <w:t>,</w:t>
+      </w:r>
+      <w:r>
+        <w:rPr>
+          <w:rFonts w:cs="Helvetica"/>
+          <w:bCs/>
+        </w:rPr>
+        <w:t xml:space="preserve"> verranno realizzati.</w:t>
+      </w:r>
+    </w:p>
+    <w:p>
+      <w:pPr>
+        <w:pStyle w:val="Paragrafoelenco"/>
+        <w:numPr>
+          <w:ilvl w:val="0"/>
+          <w:numId w:val="6"/>
+        </w:numPr>
+      </w:pPr>
+      <w:proofErr w:type="spellStart"/>
+      <w:r>
+        <w:rPr>
+          <w:rFonts w:cs="Helvetica"/>
+          <w:b/>
+        </w:rPr>
+        <w:t>Won't</w:t>
+      </w:r>
+      <w:proofErr w:type="spellEnd"/>
+      <w:r>
+        <w:rPr>
+          <w:rFonts w:cs="Helvetica"/>
+          <w:b/>
+        </w:rPr>
+        <w:t xml:space="preserve"> </w:t>
+      </w:r>
+      <w:proofErr w:type="spellStart"/>
+      <w:r>
+        <w:rPr>
+          <w:rFonts w:cs="Helvetica"/>
+          <w:b/>
+        </w:rPr>
+        <w:t>haves</w:t>
+      </w:r>
+      <w:proofErr w:type="spellEnd"/>
+      <w:r>
+        <w:rPr>
+          <w:rFonts w:cs="Helvetica"/>
+          <w:bCs/>
+        </w:rPr>
+        <w:t>: non saranno realizzati, ma sono registrati. Essi potranno essere presi in considerazione in futuro</w:t>
+      </w:r>
+      <w:r>
+        <w:t>.</w:t>
+      </w:r>
+      <w:r>
+        <w:t xml:space="preserve"> </w:t>
+      </w:r>
+    </w:p>
+    <w:p>
+      <w:r>
+        <w:rPr>
+          <w:bCs/>
+        </w:rPr>
+        <w:t xml:space="preserve">La </w:t>
+      </w:r>
+      <w:r>
+        <w:rPr>
+          <w:b/>
+          <w:bCs/>
+        </w:rPr>
+        <w:t>g</w:t>
+      </w:r>
+      <w:r>
+        <w:rPr>
+          <w:b/>
+          <w:bCs/>
+        </w:rPr>
+        <w:t>estione dei tempi</w:t>
+      </w:r>
+      <w:r>
+        <w:t xml:space="preserve"> è sicuramente un aspetto fondamentale per la buona riuscita del progetto.</w:t>
+      </w:r>
+      <w:r>
+        <w:t xml:space="preserve"> Il rispetto delle scadenze è fondamentale per mantenere il progetto nei limiti stabiliti. Durante le riunioni di Sprint Planning, </w:t>
+      </w:r>
+      <w:proofErr w:type="gramStart"/>
+      <w:r>
+        <w:t>il team</w:t>
+      </w:r>
+      <w:proofErr w:type="gramEnd"/>
+      <w:r>
+        <w:t xml:space="preserve"> definirà gli obiettivi da raggiungere entro il termine di ogni Sprint, pianificando dettagliatamente le attività necessarie e stimando accuratamente i tempi. In caso di ritardi imprevisti, </w:t>
+      </w:r>
+      <w:r>
+        <w:t xml:space="preserve">i membri </w:t>
+      </w:r>
+      <w:r>
+        <w:t>rivedr</w:t>
+      </w:r>
+      <w:r>
+        <w:t>anno</w:t>
+      </w:r>
+      <w:r>
+        <w:t xml:space="preserve"> il piano per riadattare le priorità e garantire che le funzionalità essenziali siano completate entro le scadenze previste.</w:t>
+      </w:r>
+    </w:p>
+    <w:p>
+      <w:r>
+        <w:rPr>
+          <w:bCs/>
+        </w:rPr>
+        <w:t xml:space="preserve">Un altro aspetto su cui </w:t>
+      </w:r>
+      <w:proofErr w:type="gramStart"/>
+      <w:r>
+        <w:rPr>
+          <w:bCs/>
+        </w:rPr>
+        <w:t>il team</w:t>
+      </w:r>
+      <w:proofErr w:type="gramEnd"/>
+      <w:r>
+        <w:rPr>
+          <w:bCs/>
+        </w:rPr>
+        <w:t xml:space="preserve"> si focalizzerà molto è sulla </w:t>
+      </w:r>
+      <w:r>
+        <w:rPr>
+          <w:b/>
+          <w:bCs/>
+        </w:rPr>
+        <w:t>g</w:t>
+      </w:r>
+      <w:r>
+        <w:rPr>
+          <w:b/>
+          <w:bCs/>
+        </w:rPr>
+        <w:t>estione della qualità</w:t>
+      </w:r>
+      <w:r>
+        <w:t>, che verrà meglio approfondita nel paragrafo 9.</w:t>
+      </w:r>
+    </w:p>
+    <w:p>
+      <w:proofErr w:type="gramStart"/>
+      <w:r>
+        <w:rPr>
+          <w:bCs/>
+        </w:rPr>
+        <w:t>Infine</w:t>
+      </w:r>
+      <w:proofErr w:type="gramEnd"/>
+      <w:r>
+        <w:rPr>
+          <w:bCs/>
+        </w:rPr>
+        <w:t xml:space="preserve"> è fondamentale mantenere un’ottima </w:t>
+      </w:r>
+      <w:r>
+        <w:rPr>
+          <w:b/>
+          <w:bCs/>
+        </w:rPr>
+        <w:t>c</w:t>
+      </w:r>
+      <w:r>
+        <w:rPr>
+          <w:b/>
+          <w:bCs/>
+        </w:rPr>
+        <w:t>omunicazione interna</w:t>
+      </w:r>
+      <w:r>
+        <w:t>.</w:t>
+      </w:r>
+      <w:r>
+        <w:t xml:space="preserve"> Una comunicazione efficace tra i membri </w:t>
+      </w:r>
+      <w:proofErr w:type="gramStart"/>
+      <w:r>
+        <w:t>del team</w:t>
+      </w:r>
+      <w:proofErr w:type="gramEnd"/>
+      <w:r>
+        <w:t xml:space="preserve"> è essenziale per una gestione </w:t>
+      </w:r>
+      <w:r>
+        <w:t>efficiente</w:t>
+      </w:r>
+      <w:r>
+        <w:t xml:space="preserve"> del progetto. Saranno organizzate riunioni regolari, come il </w:t>
+      </w:r>
+      <w:proofErr w:type="spellStart"/>
+      <w:r>
+        <w:t>Daily</w:t>
+      </w:r>
+      <w:proofErr w:type="spellEnd"/>
+      <w:r>
+        <w:t xml:space="preserve"> </w:t>
+      </w:r>
+      <w:proofErr w:type="spellStart"/>
+      <w:r>
+        <w:t>Scrum</w:t>
+      </w:r>
+      <w:proofErr w:type="spellEnd"/>
+      <w:r>
+        <w:t xml:space="preserve">, per aggiornamenti giornalieri, e revisioni più estese per fare il punto della situazione al termine di ogni Sprint. In caso di problemi significativi o modifiche ai requisiti, </w:t>
+      </w:r>
+      <w:r>
+        <w:t xml:space="preserve">si potrà aprire un </w:t>
+      </w:r>
+      <w:proofErr w:type="spellStart"/>
+      <w:r>
+        <w:t>issue</w:t>
+      </w:r>
+      <w:proofErr w:type="spellEnd"/>
+      <w:r>
+        <w:t xml:space="preserve"> su </w:t>
+      </w:r>
+      <w:proofErr w:type="spellStart"/>
+      <w:r>
+        <w:t>Git</w:t>
+      </w:r>
+      <w:proofErr w:type="spellEnd"/>
+      <w:r>
+        <w:t>, in modo tale d</w:t>
+      </w:r>
+      <w:r>
+        <w:t xml:space="preserve">a informare tutti </w:t>
+      </w:r>
+      <w:r>
+        <w:t>gli altri</w:t>
+      </w:r>
+      <w:r>
+        <w:t xml:space="preserve"> membri </w:t>
+      </w:r>
+      <w:proofErr w:type="gramStart"/>
+      <w:r>
+        <w:t>del team</w:t>
+      </w:r>
+      <w:proofErr w:type="gramEnd"/>
+      <w:r>
+        <w:t>, assicurando che ogni decisione sia condivisa e compresa.</w:t>
+      </w:r>
+    </w:p>
+    <w:p>
       <w:pPr>
         <w:pStyle w:val="Titolo2"/>
         <w:numPr>
@@ -2215,6 +2774,83 @@
       <w:bookmarkEnd w:id="5"/>
     </w:p>
     <w:p>
+      <w:r>
+        <w:t>Durante il progetto “</w:t>
+      </w:r>
+      <w:proofErr w:type="spellStart"/>
+      <w:r>
+        <w:t>MatchPoint</w:t>
+      </w:r>
+      <w:proofErr w:type="spellEnd"/>
+      <w:r>
+        <w:t>” possono emergere diversi rischi che dovranno essere identificati il prima possibile per minimizzare gli impatti negativi</w:t>
+      </w:r>
+      <w:r>
+        <w:t xml:space="preserve"> che potrebbero portare</w:t>
+      </w:r>
+      <w:r>
+        <w:t>. I principali rischi includono:</w:t>
+      </w:r>
+    </w:p>
+    <w:p>
+      <w:pPr>
+        <w:pStyle w:val="Paragrafoelenco"/>
+        <w:numPr>
+          <w:ilvl w:val="0"/>
+          <w:numId w:val="6"/>
+        </w:numPr>
+      </w:pPr>
+      <w:r>
+        <w:rPr>
+          <w:b/>
+          <w:bCs/>
+        </w:rPr>
+        <w:t>Mancanza di informazioni critiche</w:t>
+      </w:r>
+      <w:r>
+        <w:t>:</w:t>
+      </w:r>
+      <w:r>
+        <w:t xml:space="preserve"> </w:t>
+      </w:r>
+      <w:r>
+        <w:t>p</w:t>
+      </w:r>
+      <w:r>
+        <w:t>otrebbero verificarsi situazioni in cui informazioni essenziali per l’analisi dei requisiti o per il testing risultano incomplete o mancanti, aumentando il rischio di non soddisfare le esigenze degli utenti.</w:t>
+      </w:r>
+    </w:p>
+    <w:p>
+      <w:pPr>
+        <w:pStyle w:val="Paragrafoelenco"/>
+        <w:numPr>
+          <w:ilvl w:val="0"/>
+          <w:numId w:val="6"/>
+        </w:numPr>
+      </w:pPr>
+      <w:r>
+        <w:rPr>
+          <w:b/>
+          <w:bCs/>
+        </w:rPr>
+        <w:t>Problemi tecnici imprevisti</w:t>
+      </w:r>
+      <w:r>
+        <w:t xml:space="preserve">: </w:t>
+      </w:r>
+      <w:r>
+        <w:t>b</w:t>
+      </w:r>
+      <w:r>
+        <w:t>ug critici, fallimenti di integrazione o incompatibilità con sistemi esterni possono rallentare il processo di sviluppo.</w:t>
+      </w:r>
+    </w:p>
+    <w:p>
+      <w:r>
+        <w:t>Per affrontare questi rischi, si pianificano azioni di mitigazione, come la creazione di un calendario con scadenze anticipate per le consegne, il monitoraggio continuo delle risorse disponibili e l’aggiornamento costante della documentazione. Inoltre, si terranno sessioni di revisione periodica per identificare tempestivamente eventuali problematiche.</w:t>
+      </w:r>
+    </w:p>
+    <w:p>
       <w:pPr>
         <w:pStyle w:val="Titolo2"/>
         <w:numPr>
@@ -2233,6 +2869,207 @@
       <w:bookmarkEnd w:id="6"/>
     </w:p>
     <w:p>
+      <w:r>
+        <w:t>Il progetto richiederà diverse quantità di personale con competenze differenti in base alla fase in corso. Le risorse sono distribuite come segue:</w:t>
+      </w:r>
+    </w:p>
+    <w:p>
+      <w:pPr>
+        <w:pStyle w:val="Paragrafoelenco"/>
+        <w:numPr>
+          <w:ilvl w:val="0"/>
+          <w:numId w:val="6"/>
+        </w:numPr>
+      </w:pPr>
+      <w:r>
+        <w:rPr>
+          <w:b/>
+          <w:bCs/>
+        </w:rPr>
+        <w:t>Analisi dei requisiti e design</w:t>
+      </w:r>
+      <w:r>
+        <w:t xml:space="preserve">: </w:t>
+      </w:r>
+      <w:r>
+        <w:t>q</w:t>
+      </w:r>
+      <w:r>
+        <w:t xml:space="preserve">uesta fase richiede competenze in ingegneria dei requisiti, analisi di sistema e progettazione software. Saranno impiegati membri </w:t>
+      </w:r>
+      <w:proofErr w:type="gramStart"/>
+      <w:r>
+        <w:t>del team</w:t>
+      </w:r>
+      <w:proofErr w:type="gramEnd"/>
+      <w:r>
+        <w:t xml:space="preserve"> con esperienza nell'analisi e design.</w:t>
+      </w:r>
+    </w:p>
+    <w:p>
+      <w:pPr>
+        <w:pStyle w:val="Paragrafoelenco"/>
+        <w:numPr>
+          <w:ilvl w:val="0"/>
+          <w:numId w:val="6"/>
+        </w:numPr>
+      </w:pPr>
+      <w:r>
+        <w:rPr>
+          <w:b/>
+          <w:bCs/>
+        </w:rPr>
+        <w:t>Sviluppo del prototipo e funzionalità complete</w:t>
+      </w:r>
+      <w:r>
+        <w:t xml:space="preserve">: </w:t>
+      </w:r>
+      <w:r>
+        <w:t>n</w:t>
+      </w:r>
+      <w:r>
+        <w:t>ecessit</w:t>
+      </w:r>
+      <w:r>
+        <w:t>à</w:t>
+      </w:r>
+      <w:r>
+        <w:t xml:space="preserve"> di sviluppatori con competenze avanzate in linguaggi di programmazione web (</w:t>
+      </w:r>
+      <w:r>
+        <w:rPr>
+          <w:color w:val="FF0000"/>
+        </w:rPr>
+        <w:t>come JavaScript, HTML, CSS</w:t>
+      </w:r>
+      <w:r>
+        <w:t xml:space="preserve">) e </w:t>
+      </w:r>
+      <w:proofErr w:type="spellStart"/>
+      <w:r>
+        <w:t>backend</w:t>
+      </w:r>
+      <w:proofErr w:type="spellEnd"/>
+      <w:r>
+        <w:t xml:space="preserve"> (Java)</w:t>
+      </w:r>
+      <w:r>
+        <w:t xml:space="preserve"> e di gestione di databases (</w:t>
+      </w:r>
+      <w:proofErr w:type="spellStart"/>
+      <w:r>
+        <w:t>MongoDB</w:t>
+      </w:r>
+      <w:proofErr w:type="spellEnd"/>
+      <w:r>
+        <w:t>)</w:t>
+      </w:r>
+      <w:r>
+        <w:t xml:space="preserve">. Durante questa fase, tutti </w:t>
+      </w:r>
+      <w:r>
+        <w:t xml:space="preserve">i </w:t>
+      </w:r>
+      <w:r>
+        <w:t>membri saranno attivi, ciascuno con responsabilità specifiche su moduli e funzionalità.</w:t>
+      </w:r>
+    </w:p>
+    <w:p>
+      <w:pPr>
+        <w:pStyle w:val="Paragrafoelenco"/>
+        <w:numPr>
+          <w:ilvl w:val="0"/>
+          <w:numId w:val="6"/>
+        </w:numPr>
+      </w:pPr>
+      <w:r>
+        <w:rPr>
+          <w:b/>
+          <w:bCs/>
+        </w:rPr>
+        <w:t>Testing e qualità</w:t>
+      </w:r>
+      <w:r>
+        <w:t xml:space="preserve">: </w:t>
+      </w:r>
+      <w:r>
+        <w:t>r</w:t>
+      </w:r>
+      <w:r>
+        <w:t xml:space="preserve">ichiede competenze in testing manuale e automatizzato, e tecniche di </w:t>
+      </w:r>
+      <w:proofErr w:type="spellStart"/>
+      <w:r>
+        <w:t>quality</w:t>
+      </w:r>
+      <w:proofErr w:type="spellEnd"/>
+      <w:r>
+        <w:t xml:space="preserve"> </w:t>
+      </w:r>
+      <w:proofErr w:type="spellStart"/>
+      <w:r>
+        <w:t>assurance</w:t>
+      </w:r>
+      <w:proofErr w:type="spellEnd"/>
+      <w:r>
+        <w:t xml:space="preserve">. Un membro </w:t>
+      </w:r>
+      <w:proofErr w:type="gramStart"/>
+      <w:r>
+        <w:t>del team</w:t>
+      </w:r>
+      <w:proofErr w:type="gramEnd"/>
+      <w:r>
+        <w:t xml:space="preserve"> sarà assegnato alla supervisione della qualità del software, mentre gli altri supporteranno i test periodici e le revisioni del codice.</w:t>
+      </w:r>
+    </w:p>
+    <w:p>
+      <w:pPr>
+        <w:pStyle w:val="Paragrafoelenco"/>
+        <w:numPr>
+          <w:ilvl w:val="0"/>
+          <w:numId w:val="6"/>
+        </w:numPr>
+      </w:pPr>
+      <w:r>
+        <w:rPr>
+          <w:b/>
+          <w:bCs/>
+        </w:rPr>
+        <w:t>Rilascio e manutenzione</w:t>
+      </w:r>
+      <w:r>
+        <w:t xml:space="preserve">: </w:t>
+      </w:r>
+      <w:r>
+        <w:t>i</w:t>
+      </w:r>
+      <w:r>
+        <w:t xml:space="preserve">nclude competenze di deployment e gestione di sistema per il rilascio dell'applicazione. Saranno necessari membri </w:t>
+      </w:r>
+      <w:proofErr w:type="gramStart"/>
+      <w:r>
+        <w:t>del team</w:t>
+      </w:r>
+      <w:proofErr w:type="gramEnd"/>
+      <w:r>
+        <w:t xml:space="preserve"> per configurare e monitorare il lancio del software.</w:t>
+      </w:r>
+    </w:p>
+    <w:p>
+      <w:r>
+        <w:t xml:space="preserve">Ogni fase sarà eseguita garantendo una collaborazione fluida tra i membri </w:t>
+      </w:r>
+      <w:proofErr w:type="gramStart"/>
+      <w:r>
+        <w:t>del team</w:t>
+      </w:r>
+      <w:proofErr w:type="gramEnd"/>
+      <w:r>
+        <w:t xml:space="preserve"> e sfruttando competenze complementari per ottimizzare i tempi e la qualità complessiva del progetto.</w:t>
+      </w:r>
+    </w:p>
+    <w:p>
       <w:pPr>
         <w:pStyle w:val="Titolo2"/>
         <w:numPr>
@@ -2697,6 +3534,9 @@
         </w:tabs>
         <w:ind w:hanging="425"/>
       </w:pPr>
+      <w:r>
+        <w:t xml:space="preserve"> </w:t>
+      </w:r>
       <w:r>
         <w:t>Pacchetti di lavoro</w:t>
       </w:r>
@@ -2889,6 +3729,155 @@
     </w:lvl>
   </w:abstractNum>
   <w:abstractNum w:abstractNumId="1" w15:restartNumberingAfterBreak="0">
+    <w:nsid w:val="0F030931"/>
+    <w:multiLevelType w:val="multilevel"/>
+    <w:tmpl w:val="78F4BEE4"/>
+    <w:lvl w:ilvl="0">
+      <w:start w:val="1"/>
+      <w:numFmt w:val="bullet"/>
+      <w:lvlText w:val=""/>
+      <w:lvlJc w:val="left"/>
+      <w:pPr>
+        <w:tabs>
+          <w:tab w:val="num" w:pos="720"/>
+        </w:tabs>
+        <w:ind w:left="720" w:hanging="360"/>
+      </w:pPr>
+      <w:rPr>
+        <w:rFonts w:ascii="Symbol" w:hAnsi="Symbol" w:hint="default"/>
+        <w:sz w:val="20"/>
+      </w:rPr>
+    </w:lvl>
+    <w:lvl w:ilvl="1" w:tentative="1">
+      <w:start w:val="1"/>
+      <w:numFmt w:val="bullet"/>
+      <w:lvlText w:val="o"/>
+      <w:lvlJc w:val="left"/>
+      <w:pPr>
+        <w:tabs>
+          <w:tab w:val="num" w:pos="1440"/>
+        </w:tabs>
+        <w:ind w:left="1440" w:hanging="360"/>
+      </w:pPr>
+      <w:rPr>
+        <w:rFonts w:ascii="Courier New" w:hAnsi="Courier New" w:hint="default"/>
+        <w:sz w:val="20"/>
+      </w:rPr>
+    </w:lvl>
+    <w:lvl w:ilvl="2" w:tentative="1">
+      <w:start w:val="1"/>
+      <w:numFmt w:val="bullet"/>
+      <w:lvlText w:val=""/>
+      <w:lvlJc w:val="left"/>
+      <w:pPr>
+        <w:tabs>
+          <w:tab w:val="num" w:pos="2160"/>
+        </w:tabs>
+        <w:ind w:left="2160" w:hanging="360"/>
+      </w:pPr>
+      <w:rPr>
+        <w:rFonts w:ascii="Wingdings" w:hAnsi="Wingdings" w:hint="default"/>
+        <w:sz w:val="20"/>
+      </w:rPr>
+    </w:lvl>
+    <w:lvl w:ilvl="3" w:tentative="1">
+      <w:start w:val="1"/>
+      <w:numFmt w:val="bullet"/>
+      <w:lvlText w:val=""/>
+      <w:lvlJc w:val="left"/>
+      <w:pPr>
+        <w:tabs>
+          <w:tab w:val="num" w:pos="2880"/>
+        </w:tabs>
+        <w:ind w:left="2880" w:hanging="360"/>
+      </w:pPr>
+      <w:rPr>
+        <w:rFonts w:ascii="Wingdings" w:hAnsi="Wingdings" w:hint="default"/>
+        <w:sz w:val="20"/>
+      </w:rPr>
+    </w:lvl>
+    <w:lvl w:ilvl="4" w:tentative="1">
+      <w:start w:val="1"/>
+      <w:numFmt w:val="bullet"/>
+      <w:lvlText w:val=""/>
+      <w:lvlJc w:val="left"/>
+      <w:pPr>
+        <w:tabs>
+          <w:tab w:val="num" w:pos="3600"/>
+        </w:tabs>
+        <w:ind w:left="3600" w:hanging="360"/>
+      </w:pPr>
+      <w:rPr>
+        <w:rFonts w:ascii="Wingdings" w:hAnsi="Wingdings" w:hint="default"/>
+        <w:sz w:val="20"/>
+      </w:rPr>
+    </w:lvl>
+    <w:lvl w:ilvl="5" w:tentative="1">
+      <w:start w:val="1"/>
+      <w:numFmt w:val="bullet"/>
+      <w:lvlText w:val=""/>
+      <w:lvlJc w:val="left"/>
+      <w:pPr>
+        <w:tabs>
+          <w:tab w:val="num" w:pos="4320"/>
+        </w:tabs>
+        <w:ind w:left="4320" w:hanging="360"/>
+      </w:pPr>
+      <w:rPr>
+        <w:rFonts w:ascii="Wingdings" w:hAnsi="Wingdings" w:hint="default"/>
+        <w:sz w:val="20"/>
+      </w:rPr>
+    </w:lvl>
+    <w:lvl w:ilvl="6" w:tentative="1">
+      <w:start w:val="1"/>
+      <w:numFmt w:val="bullet"/>
+      <w:lvlText w:val=""/>
+      <w:lvlJc w:val="left"/>
+      <w:pPr>
+        <w:tabs>
+          <w:tab w:val="num" w:pos="5040"/>
+        </w:tabs>
+        <w:ind w:left="5040" w:hanging="360"/>
+      </w:pPr>
+      <w:rPr>
+        <w:rFonts w:ascii="Wingdings" w:hAnsi="Wingdings" w:hint="default"/>
+        <w:sz w:val="20"/>
+      </w:rPr>
+    </w:lvl>
+    <w:lvl w:ilvl="7" w:tentative="1">
+      <w:start w:val="1"/>
+      <w:numFmt w:val="bullet"/>
+      <w:lvlText w:val=""/>
+      <w:lvlJc w:val="left"/>
+      <w:pPr>
+        <w:tabs>
+          <w:tab w:val="num" w:pos="5760"/>
+        </w:tabs>
+        <w:ind w:left="5760" w:hanging="360"/>
+      </w:pPr>
+      <w:rPr>
+        <w:rFonts w:ascii="Wingdings" w:hAnsi="Wingdings" w:hint="default"/>
+        <w:sz w:val="20"/>
+      </w:rPr>
+    </w:lvl>
+    <w:lvl w:ilvl="8" w:tentative="1">
+      <w:start w:val="1"/>
+      <w:numFmt w:val="bullet"/>
+      <w:lvlText w:val=""/>
+      <w:lvlJc w:val="left"/>
+      <w:pPr>
+        <w:tabs>
+          <w:tab w:val="num" w:pos="6480"/>
+        </w:tabs>
+        <w:ind w:left="6480" w:hanging="360"/>
+      </w:pPr>
+      <w:rPr>
+        <w:rFonts w:ascii="Wingdings" w:hAnsi="Wingdings" w:hint="default"/>
+        <w:sz w:val="20"/>
+      </w:rPr>
+    </w:lvl>
+  </w:abstractNum>
+  <w:abstractNum w:abstractNumId="2" w15:restartNumberingAfterBreak="0">
     <w:nsid w:val="11E93986"/>
     <w:multiLevelType w:val="multilevel"/>
     <w:tmpl w:val="1494EB9E"/>
@@ -3005,7 +3994,7 @@
       </w:pPr>
     </w:lvl>
   </w:abstractNum>
-  <w:abstractNum w:abstractNumId="2" w15:restartNumberingAfterBreak="0">
+  <w:abstractNum w:abstractNumId="3" w15:restartNumberingAfterBreak="0">
     <w:nsid w:val="28AC7C91"/>
     <w:multiLevelType w:val="hybridMultilevel"/>
     <w:tmpl w:val="EBC0DA54"/>
@@ -3118,7 +4107,7 @@
       </w:rPr>
     </w:lvl>
   </w:abstractNum>
-  <w:abstractNum w:abstractNumId="3" w15:restartNumberingAfterBreak="0">
+  <w:abstractNum w:abstractNumId="4" w15:restartNumberingAfterBreak="0">
     <w:nsid w:val="2DA26419"/>
     <w:multiLevelType w:val="hybridMultilevel"/>
     <w:tmpl w:val="826010C2"/>
@@ -3207,7 +4196,7 @@
       </w:pPr>
     </w:lvl>
   </w:abstractNum>
-  <w:abstractNum w:abstractNumId="4" w15:restartNumberingAfterBreak="0">
+  <w:abstractNum w:abstractNumId="5" w15:restartNumberingAfterBreak="0">
     <w:nsid w:val="4ABC4291"/>
     <w:multiLevelType w:val="hybridMultilevel"/>
     <w:tmpl w:val="52A4DB0E"/>
@@ -3296,19 +4285,137 @@
       </w:pPr>
     </w:lvl>
   </w:abstractNum>
+  <w:abstractNum w:abstractNumId="6" w15:restartNumberingAfterBreak="0">
+    <w:nsid w:val="7F4C6320"/>
+    <w:multiLevelType w:val="hybridMultilevel"/>
+    <w:tmpl w:val="3A403334"/>
+    <w:lvl w:ilvl="0" w:tplc="83666A1A">
+      <w:numFmt w:val="bullet"/>
+      <w:lvlText w:val="-"/>
+      <w:lvlJc w:val="left"/>
+      <w:pPr>
+        <w:ind w:left="720" w:hanging="360"/>
+      </w:pPr>
+      <w:rPr>
+        <w:rFonts w:ascii="Times New Roman" w:eastAsiaTheme="minorHAnsi" w:hAnsi="Times New Roman" w:cs="Times New Roman" w:hint="default"/>
+        <w:sz w:val="24"/>
+      </w:rPr>
+    </w:lvl>
+    <w:lvl w:ilvl="1" w:tplc="83666A1A">
+      <w:numFmt w:val="bullet"/>
+      <w:lvlText w:val="-"/>
+      <w:lvlJc w:val="left"/>
+      <w:pPr>
+        <w:ind w:left="1440" w:hanging="360"/>
+      </w:pPr>
+      <w:rPr>
+        <w:rFonts w:ascii="Times New Roman" w:eastAsiaTheme="minorHAnsi" w:hAnsi="Times New Roman" w:cs="Times New Roman" w:hint="default"/>
+      </w:rPr>
+    </w:lvl>
+    <w:lvl w:ilvl="2" w:tplc="04100005">
+      <w:start w:val="1"/>
+      <w:numFmt w:val="bullet"/>
+      <w:lvlText w:val=""/>
+      <w:lvlJc w:val="left"/>
+      <w:pPr>
+        <w:ind w:left="2160" w:hanging="360"/>
+      </w:pPr>
+      <w:rPr>
+        <w:rFonts w:ascii="Wingdings" w:hAnsi="Wingdings" w:hint="default"/>
+      </w:rPr>
+    </w:lvl>
+    <w:lvl w:ilvl="3" w:tplc="04100001">
+      <w:start w:val="1"/>
+      <w:numFmt w:val="bullet"/>
+      <w:lvlText w:val=""/>
+      <w:lvlJc w:val="left"/>
+      <w:pPr>
+        <w:ind w:left="2880" w:hanging="360"/>
+      </w:pPr>
+      <w:rPr>
+        <w:rFonts w:ascii="Symbol" w:hAnsi="Symbol" w:hint="default"/>
+      </w:rPr>
+    </w:lvl>
+    <w:lvl w:ilvl="4" w:tplc="04100003">
+      <w:start w:val="1"/>
+      <w:numFmt w:val="bullet"/>
+      <w:lvlText w:val="o"/>
+      <w:lvlJc w:val="left"/>
+      <w:pPr>
+        <w:ind w:left="3600" w:hanging="360"/>
+      </w:pPr>
+      <w:rPr>
+        <w:rFonts w:ascii="Courier New" w:hAnsi="Courier New" w:cs="Courier New" w:hint="default"/>
+      </w:rPr>
+    </w:lvl>
+    <w:lvl w:ilvl="5" w:tplc="04100005">
+      <w:start w:val="1"/>
+      <w:numFmt w:val="bullet"/>
+      <w:lvlText w:val=""/>
+      <w:lvlJc w:val="left"/>
+      <w:pPr>
+        <w:ind w:left="4320" w:hanging="360"/>
+      </w:pPr>
+      <w:rPr>
+        <w:rFonts w:ascii="Wingdings" w:hAnsi="Wingdings" w:hint="default"/>
+      </w:rPr>
+    </w:lvl>
+    <w:lvl w:ilvl="6" w:tplc="04100001">
+      <w:start w:val="1"/>
+      <w:numFmt w:val="bullet"/>
+      <w:lvlText w:val=""/>
+      <w:lvlJc w:val="left"/>
+      <w:pPr>
+        <w:ind w:left="5040" w:hanging="360"/>
+      </w:pPr>
+      <w:rPr>
+        <w:rFonts w:ascii="Symbol" w:hAnsi="Symbol" w:hint="default"/>
+      </w:rPr>
+    </w:lvl>
+    <w:lvl w:ilvl="7" w:tplc="04100003">
+      <w:start w:val="1"/>
+      <w:numFmt w:val="bullet"/>
+      <w:lvlText w:val="o"/>
+      <w:lvlJc w:val="left"/>
+      <w:pPr>
+        <w:ind w:left="5760" w:hanging="360"/>
+      </w:pPr>
+      <w:rPr>
+        <w:rFonts w:ascii="Courier New" w:hAnsi="Courier New" w:cs="Courier New" w:hint="default"/>
+      </w:rPr>
+    </w:lvl>
+    <w:lvl w:ilvl="8" w:tplc="04100005">
+      <w:start w:val="1"/>
+      <w:numFmt w:val="bullet"/>
+      <w:lvlText w:val=""/>
+      <w:lvlJc w:val="left"/>
+      <w:pPr>
+        <w:ind w:left="6480" w:hanging="360"/>
+      </w:pPr>
+      <w:rPr>
+        <w:rFonts w:ascii="Wingdings" w:hAnsi="Wingdings" w:hint="default"/>
+      </w:rPr>
+    </w:lvl>
+  </w:abstractNum>
   <w:num w:numId="1" w16cid:durableId="385418421">
-    <w:abstractNumId w:val="3"/>
+    <w:abstractNumId w:val="4"/>
   </w:num>
   <w:num w:numId="2" w16cid:durableId="807476943">
-    <w:abstractNumId w:val="4"/>
+    <w:abstractNumId w:val="5"/>
   </w:num>
   <w:num w:numId="3" w16cid:durableId="448818346">
     <w:abstractNumId w:val="0"/>
   </w:num>
   <w:num w:numId="4" w16cid:durableId="810832700">
+    <w:abstractNumId w:val="3"/>
+  </w:num>
+  <w:num w:numId="5" w16cid:durableId="1374309512">
     <w:abstractNumId w:val="2"/>
   </w:num>
-  <w:num w:numId="5" w16cid:durableId="1374309512">
+  <w:num w:numId="6" w16cid:durableId="898400239">
+    <w:abstractNumId w:val="6"/>
+  </w:num>
+  <w:num w:numId="7" w16cid:durableId="1585073066">
     <w:abstractNumId w:val="1"/>
   </w:num>
 </w:numbering>

</xml_diff>

<commit_message>
punto 10 e correzioni varie
</commit_message>
<xml_diff>
--- a/IngSW/Documentazione/Project Plan V1.0.docx
+++ b/IngSW/Documentazione/Project Plan V1.0.docx
@@ -3363,7 +3363,51 @@
           <w:lang w:eastAsia="en-US"/>
           <w14:ligatures w14:val="standardContextual"/>
         </w:rPr>
-        <w:t xml:space="preserve"> per garantire che l'interfaccia sia semplice e intuitiva per gli utenti finali, inclusi giocatori e gestori di campi sportivi, e che i tempi di risposta dell'applicazione siano adeguati. Saranno definiti obiettivi specifici come i tassi di difetti accettabili e l’uso del software su diversi browser e dispositivi.</w:t>
+        <w:t xml:space="preserve"> per garantire che l'interfaccia sia semplice e intuitiva per gli utenti finali</w:t>
+      </w:r>
+      <w:r>
+        <w:rPr>
+          <w:rFonts w:asciiTheme="minorHAnsi" w:eastAsiaTheme="minorHAnsi" w:hAnsiTheme="minorHAnsi" w:cstheme="minorBidi"/>
+          <w:kern w:val="2"/>
+          <w:sz w:val="22"/>
+          <w:szCs w:val="22"/>
+          <w:lang w:eastAsia="en-US"/>
+          <w14:ligatures w14:val="standardContextual"/>
+        </w:rPr>
+        <w:t xml:space="preserve"> (</w:t>
+      </w:r>
+      <w:r>
+        <w:rPr>
+          <w:rFonts w:asciiTheme="minorHAnsi" w:eastAsiaTheme="minorHAnsi" w:hAnsiTheme="minorHAnsi" w:cstheme="minorBidi"/>
+          <w:kern w:val="2"/>
+          <w:sz w:val="22"/>
+          <w:szCs w:val="22"/>
+          <w:lang w:eastAsia="en-US"/>
+          <w14:ligatures w14:val="standardContextual"/>
+        </w:rPr>
+        <w:t>giocatori e gestori</w:t>
+      </w:r>
+      <w:r>
+        <w:rPr>
+          <w:rFonts w:asciiTheme="minorHAnsi" w:eastAsiaTheme="minorHAnsi" w:hAnsiTheme="minorHAnsi" w:cstheme="minorBidi"/>
+          <w:kern w:val="2"/>
+          <w:sz w:val="22"/>
+          <w:szCs w:val="22"/>
+          <w:lang w:eastAsia="en-US"/>
+          <w14:ligatures w14:val="standardContextual"/>
+        </w:rPr>
+        <w:t>)</w:t>
+      </w:r>
+      <w:r>
+        <w:rPr>
+          <w:rFonts w:asciiTheme="minorHAnsi" w:eastAsiaTheme="minorHAnsi" w:hAnsiTheme="minorHAnsi" w:cstheme="minorBidi"/>
+          <w:kern w:val="2"/>
+          <w:sz w:val="22"/>
+          <w:szCs w:val="22"/>
+          <w:lang w:eastAsia="en-US"/>
+          <w14:ligatures w14:val="standardContextual"/>
+        </w:rPr>
+        <w:t xml:space="preserve"> e che i tempi di risposta dell'applicazione siano adeguati. Saranno definiti obiettivi specifici come i tassi di difetti accettabili e l’uso del software su diversi browser e dispositivi.</w:t>
       </w:r>
     </w:p>
     <w:p>
@@ -3542,6 +3586,170 @@
         <w:t>Pacchetti di lavoro</w:t>
       </w:r>
       <w:bookmarkEnd w:id="9"/>
+    </w:p>
+    <w:p>
+      <w:r>
+        <w:t xml:space="preserve">Il progetto è stato suddiviso in alcuni </w:t>
+      </w:r>
+      <w:r>
+        <w:rPr>
+          <w:b/>
+        </w:rPr>
+        <w:t>pacchetti</w:t>
+      </w:r>
+      <w:r>
+        <w:t xml:space="preserve"> di lavoro come segue:</w:t>
+      </w:r>
+    </w:p>
+    <w:p>
+      <w:pPr>
+        <w:pStyle w:val="Paragrafoelenco"/>
+        <w:numPr>
+          <w:ilvl w:val="0"/>
+          <w:numId w:val="8"/>
+        </w:numPr>
+      </w:pPr>
+      <w:r>
+        <w:t>Stesura del project plan e gestione del progetto</w:t>
+      </w:r>
+    </w:p>
+    <w:p>
+      <w:pPr>
+        <w:pStyle w:val="Paragrafoelenco"/>
+        <w:numPr>
+          <w:ilvl w:val="0"/>
+          <w:numId w:val="8"/>
+        </w:numPr>
+      </w:pPr>
+      <w:r>
+        <w:t>Analisi dei requisiti</w:t>
+      </w:r>
+    </w:p>
+    <w:p>
+      <w:pPr>
+        <w:pStyle w:val="Paragrafoelenco"/>
+        <w:numPr>
+          <w:ilvl w:val="0"/>
+          <w:numId w:val="8"/>
+        </w:numPr>
+      </w:pPr>
+      <w:r>
+        <w:t>Design del software</w:t>
+      </w:r>
+    </w:p>
+    <w:p>
+      <w:pPr>
+        <w:pStyle w:val="Paragrafoelenco"/>
+        <w:numPr>
+          <w:ilvl w:val="0"/>
+          <w:numId w:val="8"/>
+        </w:numPr>
+      </w:pPr>
+      <w:r>
+        <w:t>Implementazione</w:t>
+      </w:r>
+    </w:p>
+    <w:p>
+      <w:pPr>
+        <w:pStyle w:val="Paragrafoelenco"/>
+        <w:numPr>
+          <w:ilvl w:val="1"/>
+          <w:numId w:val="8"/>
+        </w:numPr>
+      </w:pPr>
+      <w:r>
+        <w:t>Sviluppo classi</w:t>
+      </w:r>
+    </w:p>
+    <w:p>
+      <w:pPr>
+        <w:pStyle w:val="Paragrafoelenco"/>
+        <w:numPr>
+          <w:ilvl w:val="1"/>
+          <w:numId w:val="8"/>
+        </w:numPr>
+      </w:pPr>
+      <w:r>
+        <w:t>Sviluppo DB</w:t>
+      </w:r>
+    </w:p>
+    <w:p>
+      <w:pPr>
+        <w:pStyle w:val="Paragrafoelenco"/>
+        <w:numPr>
+          <w:ilvl w:val="1"/>
+          <w:numId w:val="8"/>
+        </w:numPr>
+      </w:pPr>
+      <w:r>
+        <w:t xml:space="preserve">Sviluppo </w:t>
+      </w:r>
+      <w:proofErr w:type="spellStart"/>
+      <w:r>
+        <w:t>backend</w:t>
+      </w:r>
+      <w:proofErr w:type="spellEnd"/>
+    </w:p>
+    <w:p>
+      <w:pPr>
+        <w:pStyle w:val="Paragrafoelenco"/>
+        <w:numPr>
+          <w:ilvl w:val="1"/>
+          <w:numId w:val="8"/>
+        </w:numPr>
+      </w:pPr>
+      <w:r>
+        <w:t>Sviluppo GUI</w:t>
+      </w:r>
+    </w:p>
+    <w:p>
+      <w:pPr>
+        <w:pStyle w:val="Paragrafoelenco"/>
+        <w:numPr>
+          <w:ilvl w:val="0"/>
+          <w:numId w:val="8"/>
+        </w:numPr>
+      </w:pPr>
+      <w:r>
+        <w:t>Testing</w:t>
+      </w:r>
+    </w:p>
+    <w:p>
+      <w:pPr>
+        <w:pStyle w:val="Paragrafoelenco"/>
+        <w:numPr>
+          <w:ilvl w:val="0"/>
+          <w:numId w:val="8"/>
+        </w:numPr>
+      </w:pPr>
+      <w:r>
+        <w:t>Manutenzione</w:t>
+      </w:r>
+    </w:p>
+    <w:p>
+      <w:pPr>
+        <w:ind w:left="360"/>
+      </w:pPr>
+      <w:r>
+        <w:t xml:space="preserve">Per ogni pacchetto di lavoro saranno previsti uno o più </w:t>
+      </w:r>
+      <w:r>
+        <w:rPr>
+          <w:b/>
+        </w:rPr>
+        <w:t>sprint</w:t>
+      </w:r>
+      <w:r>
+        <w:t xml:space="preserve"> della durata di 1 o 2 settimane; prima di ogni sprint, la squadra decide lo sprint backlog (obiettivi da raggiungere al termine dello sprint) e al termine dello sprint effettua un’analisi dei risultati raggiunti (sprint </w:t>
+      </w:r>
+      <w:proofErr w:type="spellStart"/>
+      <w:r>
+        <w:t>retrospective</w:t>
+      </w:r>
+      <w:proofErr w:type="spellEnd"/>
+      <w:r>
+        <w:t>). Al termine di ogni sprint i risultati vengono aggiunti al product backlog.</w:t>
+      </w:r>
     </w:p>
     <w:p>
       <w:pPr>
@@ -4512,6 +4720,95 @@
     </w:lvl>
   </w:abstractNum>
   <w:abstractNum w:abstractNumId="6" w15:restartNumberingAfterBreak="0">
+    <w:nsid w:val="6CB525D6"/>
+    <w:multiLevelType w:val="hybridMultilevel"/>
+    <w:tmpl w:val="B87A9F4E"/>
+    <w:lvl w:ilvl="0" w:tplc="0410000F">
+      <w:start w:val="1"/>
+      <w:numFmt w:val="decimal"/>
+      <w:lvlText w:val="%1."/>
+      <w:lvlJc w:val="left"/>
+      <w:pPr>
+        <w:ind w:left="720" w:hanging="360"/>
+      </w:pPr>
+      <w:rPr>
+        <w:rFonts w:hint="default"/>
+      </w:rPr>
+    </w:lvl>
+    <w:lvl w:ilvl="1" w:tplc="0410001B">
+      <w:start w:val="1"/>
+      <w:numFmt w:val="lowerRoman"/>
+      <w:lvlText w:val="%2."/>
+      <w:lvlJc w:val="right"/>
+      <w:pPr>
+        <w:ind w:left="1440" w:hanging="360"/>
+      </w:pPr>
+    </w:lvl>
+    <w:lvl w:ilvl="2" w:tplc="0410001B" w:tentative="1">
+      <w:start w:val="1"/>
+      <w:numFmt w:val="lowerRoman"/>
+      <w:lvlText w:val="%3."/>
+      <w:lvlJc w:val="right"/>
+      <w:pPr>
+        <w:ind w:left="2160" w:hanging="180"/>
+      </w:pPr>
+    </w:lvl>
+    <w:lvl w:ilvl="3" w:tplc="0410000F" w:tentative="1">
+      <w:start w:val="1"/>
+      <w:numFmt w:val="decimal"/>
+      <w:lvlText w:val="%4."/>
+      <w:lvlJc w:val="left"/>
+      <w:pPr>
+        <w:ind w:left="2880" w:hanging="360"/>
+      </w:pPr>
+    </w:lvl>
+    <w:lvl w:ilvl="4" w:tplc="04100019" w:tentative="1">
+      <w:start w:val="1"/>
+      <w:numFmt w:val="lowerLetter"/>
+      <w:lvlText w:val="%5."/>
+      <w:lvlJc w:val="left"/>
+      <w:pPr>
+        <w:ind w:left="3600" w:hanging="360"/>
+      </w:pPr>
+    </w:lvl>
+    <w:lvl w:ilvl="5" w:tplc="0410001B" w:tentative="1">
+      <w:start w:val="1"/>
+      <w:numFmt w:val="lowerRoman"/>
+      <w:lvlText w:val="%6."/>
+      <w:lvlJc w:val="right"/>
+      <w:pPr>
+        <w:ind w:left="4320" w:hanging="180"/>
+      </w:pPr>
+    </w:lvl>
+    <w:lvl w:ilvl="6" w:tplc="0410000F" w:tentative="1">
+      <w:start w:val="1"/>
+      <w:numFmt w:val="decimal"/>
+      <w:lvlText w:val="%7."/>
+      <w:lvlJc w:val="left"/>
+      <w:pPr>
+        <w:ind w:left="5040" w:hanging="360"/>
+      </w:pPr>
+    </w:lvl>
+    <w:lvl w:ilvl="7" w:tplc="04100019" w:tentative="1">
+      <w:start w:val="1"/>
+      <w:numFmt w:val="lowerLetter"/>
+      <w:lvlText w:val="%8."/>
+      <w:lvlJc w:val="left"/>
+      <w:pPr>
+        <w:ind w:left="5760" w:hanging="360"/>
+      </w:pPr>
+    </w:lvl>
+    <w:lvl w:ilvl="8" w:tplc="0410001B" w:tentative="1">
+      <w:start w:val="1"/>
+      <w:numFmt w:val="lowerRoman"/>
+      <w:lvlText w:val="%9."/>
+      <w:lvlJc w:val="right"/>
+      <w:pPr>
+        <w:ind w:left="6480" w:hanging="180"/>
+      </w:pPr>
+    </w:lvl>
+  </w:abstractNum>
+  <w:abstractNum w:abstractNumId="7" w15:restartNumberingAfterBreak="0">
     <w:nsid w:val="7F4C6320"/>
     <w:multiLevelType w:val="hybridMultilevel"/>
     <w:tmpl w:val="3A403334"/>
@@ -4639,10 +4936,13 @@
     <w:abstractNumId w:val="2"/>
   </w:num>
   <w:num w:numId="6" w16cid:durableId="898400239">
-    <w:abstractNumId w:val="6"/>
+    <w:abstractNumId w:val="7"/>
   </w:num>
   <w:num w:numId="7" w16cid:durableId="1585073066">
     <w:abstractNumId w:val="1"/>
+  </w:num>
+  <w:num w:numId="8" w16cid:durableId="147980809">
+    <w:abstractNumId w:val="6"/>
   </w:num>
 </w:numbering>
 </file>

</xml_diff>